<commit_message>
added project (late commit)
</commit_message>
<xml_diff>
--- a/Documentation/Utopia_Airlines_Application.docx
+++ b/Documentation/Utopia_Airlines_Application.docx
@@ -1,6 +1,6 @@
 
 <file path=word/document.xml><?xml version="1.0" encoding="utf-8"?>
-<w:document xmlns:wpc="http://schemas.microsoft.com/office/word/2010/wordprocessingCanvas" xmlns:cx="http://schemas.microsoft.com/office/drawing/2014/chartex" xmlns:cx1="http://schemas.microsoft.com/office/drawing/2015/9/8/chartex" xmlns:cx2="http://schemas.microsoft.com/office/drawing/2015/10/21/chartex" xmlns:cx3="http://schemas.microsoft.com/office/drawing/2016/5/9/chartex" xmlns:cx4="http://schemas.microsoft.com/office/drawing/2016/5/10/chartex" xmlns:cx5="http://schemas.microsoft.com/office/drawing/2016/5/11/chartex" xmlns:cx6="http://schemas.microsoft.com/office/drawing/2016/5/12/chartex" xmlns:cx7="http://schemas.microsoft.com/office/drawing/2016/5/13/chartex" xmlns:cx8="http://schemas.microsoft.com/office/drawing/2016/5/14/chartex" xmlns:mc="http://schemas.openxmlformats.org/markup-compatibility/2006" xmlns:aink="http://schemas.microsoft.com/office/drawing/2016/ink" xmlns:am3d="http://schemas.microsoft.com/office/drawing/2017/model3d" xmlns:o="urn:schemas-microsoft-com:office:office" xmlns:r="http://schemas.openxmlformats.org/officeDocument/2006/relationships" xmlns:m="http://schemas.openxmlformats.org/officeDocument/2006/math" xmlns:v="urn:schemas-microsoft-com:vml" xmlns:wp14="http://schemas.microsoft.com/office/word/2010/wordprocessingDrawing" xmlns:wp="http://schemas.openxmlformats.org/drawingml/2006/wordprocessingDrawing" xmlns:w10="urn:schemas-microsoft-com:office:word" xmlns:w="http://schemas.openxmlformats.org/wordprocessingml/2006/main" xmlns:w14="http://schemas.microsoft.com/office/word/2010/wordml" xmlns:w15="http://schemas.microsoft.com/office/word/2012/wordml" xmlns:w16cex="http://schemas.microsoft.com/office/word/2018/wordml/cex" xmlns:w16cid="http://schemas.microsoft.com/office/word/2016/wordml/cid" xmlns:w16="http://schemas.microsoft.com/office/word/2018/wordml" xmlns:w16se="http://schemas.microsoft.com/office/word/2015/wordml/symex" xmlns:wpg="http://schemas.microsoft.com/office/word/2010/wordprocessingGroup" xmlns:wpi="http://schemas.microsoft.com/office/word/2010/wordprocessingInk" xmlns:wne="http://schemas.microsoft.com/office/word/2006/wordml" xmlns:wps="http://schemas.microsoft.com/office/word/2010/wordprocessingShape" mc:Ignorable="w14 w15 w16se w16cid w16 w16cex wp14">
+<w:document xmlns:wpc="http://schemas.microsoft.com/office/word/2010/wordprocessingCanvas" xmlns:cx="http://schemas.microsoft.com/office/drawing/2014/chartex" xmlns:cx1="http://schemas.microsoft.com/office/drawing/2015/9/8/chartex" xmlns:cx2="http://schemas.microsoft.com/office/drawing/2015/10/21/chartex" xmlns:cx3="http://schemas.microsoft.com/office/drawing/2016/5/9/chartex" xmlns:cx4="http://schemas.microsoft.com/office/drawing/2016/5/10/chartex" xmlns:cx5="http://schemas.microsoft.com/office/drawing/2016/5/11/chartex" xmlns:cx6="http://schemas.microsoft.com/office/drawing/2016/5/12/chartex" xmlns:cx7="http://schemas.microsoft.com/office/drawing/2016/5/13/chartex" xmlns:cx8="http://schemas.microsoft.com/office/drawing/2016/5/14/chartex" xmlns:mc="http://schemas.openxmlformats.org/markup-compatibility/2006" xmlns:aink="http://schemas.microsoft.com/office/drawing/2016/ink" xmlns:am3d="http://schemas.microsoft.com/office/drawing/2017/model3d" xmlns:o="urn:schemas-microsoft-com:office:office" xmlns:r="http://schemas.openxmlformats.org/officeDocument/2006/relationships" xmlns:m="http://schemas.openxmlformats.org/officeDocument/2006/math" xmlns:v="urn:schemas-microsoft-com:vml" xmlns:wp14="http://schemas.microsoft.com/office/word/2010/wordprocessingDrawing" xmlns:wp="http://schemas.openxmlformats.org/drawingml/2006/wordprocessingDrawing" xmlns:w10="urn:schemas-microsoft-com:office:word" xmlns:w="http://schemas.openxmlformats.org/wordprocessingml/2006/main" xmlns:w14="http://schemas.microsoft.com/office/word/2010/wordml" xmlns:w15="http://schemas.microsoft.com/office/word/2012/wordml" xmlns:w16cex="http://schemas.microsoft.com/office/word/2018/wordml/cex" xmlns:w16cid="http://schemas.microsoft.com/office/word/2016/wordml/cid" xmlns:w16="http://schemas.microsoft.com/office/word/2018/wordml" xmlns:w16sdtdh="http://schemas.microsoft.com/office/word/2020/wordml/sdtdatahash" xmlns:w16se="http://schemas.microsoft.com/office/word/2015/wordml/symex" xmlns:wpg="http://schemas.microsoft.com/office/word/2010/wordprocessingGroup" xmlns:wpi="http://schemas.microsoft.com/office/word/2010/wordprocessingInk" xmlns:wne="http://schemas.microsoft.com/office/word/2006/wordml" xmlns:wps="http://schemas.microsoft.com/office/word/2010/wordprocessingShape" mc:Ignorable="w14 w15 w16se w16cid w16 w16cex w16sdtdh wp14">
   <w:body>
     <w:p>
       <w:r>
@@ -32,13 +32,7 @@
         <w:rPr>
           <w:color w:val="008000"/>
         </w:rPr>
-        <w:t>Welcome to the Utopia Airlines</w:t>
-      </w:r>
-      <w:r>
-        <w:rPr>
-          <w:color w:val="008000"/>
-        </w:rPr>
-        <w:t xml:space="preserve"> Management System. Which category of a user are you</w:t>
+        <w:t>Welcome to the Utopia Airlines Management System. Which category of a user are you</w:t>
       </w:r>
     </w:p>
     <w:p>
@@ -183,13 +177,7 @@
         <w:rPr>
           <w:b/>
         </w:rPr>
-        <w:t xml:space="preserve">(should take </w:t>
-      </w:r>
-      <w:r>
-        <w:rPr>
-          <w:b/>
-        </w:rPr>
-        <w:t>you menu MAIN)</w:t>
+        <w:t>(should take you menu MAIN)</w:t>
       </w:r>
     </w:p>
     <w:p/>
@@ -324,10 +312,7 @@
     <w:p/>
     <w:p>
       <w:r>
-        <w:t>The user will only pick the number in the above list and you should figure out which flight he is referr</w:t>
-      </w:r>
-      <w:r>
-        <w:t>ing to.</w:t>
+        <w:t>The user will only pick the number in the above list and you should figure out which flight he is referring to.</w:t>
       </w:r>
     </w:p>
     <w:p/>
@@ -438,10 +423,7 @@
         <w:t xml:space="preserve">Option 1 </w:t>
       </w:r>
       <w:r>
-        <w:t>should retrieve flight details f</w:t>
-      </w:r>
-      <w:r>
-        <w:t>or the Flight the user selected. This should be like:</w:t>
+        <w:t>should retrieve flight details for the Flight the user selected. This should be like:</w:t>
       </w:r>
     </w:p>
     <w:p/>
@@ -597,14 +579,7 @@
           <w:b/>
           <w:color w:val="008000"/>
         </w:rPr>
-        <w:t>Ent</w:t>
-      </w:r>
-      <w:r>
-        <w:rPr>
-          <w:b/>
-          <w:color w:val="008000"/>
-        </w:rPr>
-        <w:t>er ‘quit’ at any prompt to cancel operation.</w:t>
+        <w:t>Enter ‘quit’ at any prompt to cancel operation.</w:t>
       </w:r>
     </w:p>
     <w:p/>
@@ -666,13 +641,7 @@
         <w:rPr>
           <w:color w:val="008000"/>
         </w:rPr>
-        <w:t xml:space="preserve">Please enter new Departure Date or </w:t>
-      </w:r>
-      <w:r>
-        <w:rPr>
-          <w:color w:val="008000"/>
-        </w:rPr>
-        <w:t>enter N/A for no change:</w:t>
+        <w:t>Please enter new Departure Date or enter N/A for no change:</w:t>
       </w:r>
     </w:p>
     <w:p>
@@ -721,13 +690,7 @@
           <w:color w:val="008000"/>
         </w:rPr>
         <w:lastRenderedPageBreak/>
-        <w:t>Please enter new Arrival Time</w:t>
-      </w:r>
-      <w:r>
-        <w:rPr>
-          <w:color w:val="008000"/>
-        </w:rPr>
-        <w:t xml:space="preserve"> or enter N/A for no change:</w:t>
+        <w:t>Please enter new Arrival Time or enter N/A for no change:</w:t>
       </w:r>
     </w:p>
     <w:p>
@@ -771,13 +734,7 @@
         <w:rPr>
           <w:color w:val="008000"/>
         </w:rPr>
-        <w:t xml:space="preserve">Pick the Seat Class you want to add seats of, </w:t>
-      </w:r>
-      <w:r>
-        <w:rPr>
-          <w:color w:val="008000"/>
-        </w:rPr>
-        <w:t>to your flight:</w:t>
+        <w:t>Pick the Seat Class you want to add seats of, to your flight:</w:t>
       </w:r>
     </w:p>
     <w:p>
@@ -930,6 +887,7 @@
       <w:r>
         <w:t xml:space="preserve">Then you should update the </w:t>
       </w:r>
+      <w:proofErr w:type="spellStart"/>
       <w:r>
         <w:rPr>
           <w:b/>
@@ -937,11 +895,9 @@
         </w:rPr>
         <w:t>flight_seats</w:t>
       </w:r>
-      <w:r>
-        <w:t xml:space="preserve"> table with the new values. Then take the user </w:t>
-      </w:r>
-      <w:r>
-        <w:t xml:space="preserve">back to </w:t>
+      <w:proofErr w:type="spellEnd"/>
+      <w:r>
+        <w:t xml:space="preserve"> table with the new values. Then take the user back to </w:t>
       </w:r>
       <w:r>
         <w:rPr>
@@ -1007,7 +963,23 @@
           <w:b/>
           <w:color w:val="008000"/>
         </w:rPr>
-        <w:t>Enter the your Membership Number:</w:t>
+        <w:t xml:space="preserve">Enter </w:t>
+      </w:r>
+      <w:proofErr w:type="gramStart"/>
+      <w:r>
+        <w:rPr>
+          <w:b/>
+          <w:color w:val="008000"/>
+        </w:rPr>
+        <w:t>the your</w:t>
+      </w:r>
+      <w:proofErr w:type="gramEnd"/>
+      <w:r>
+        <w:rPr>
+          <w:b/>
+          <w:color w:val="008000"/>
+        </w:rPr>
+        <w:t xml:space="preserve"> Membership Number:</w:t>
       </w:r>
     </w:p>
     <w:p>
@@ -1228,13 +1200,7 @@
         <w:rPr>
           <w:b/>
         </w:rPr>
-        <w:t>(make sure you only show s</w:t>
-      </w:r>
-      <w:r>
-        <w:rPr>
-          <w:b/>
-        </w:rPr>
-        <w:t>eats that have at least one available in Seat Class in the flight picked)</w:t>
+        <w:t>(make sure you only show seats that have at least one available in Seat Class in the flight picked)</w:t>
       </w:r>
     </w:p>
     <w:p>
@@ -1463,9 +1429,65 @@
       <w:r>
         <w:rPr>
           <w:b/>
+          <w:color w:val="00B050"/>
+        </w:rPr>
+        <w:t>Add</w:t>
+      </w:r>
+      <w:r>
+        <w:rPr>
+          <w:b/>
           <w:color w:val="000000"/>
         </w:rPr>
-        <w:t>Add/Update/Delete/Read Flights</w:t>
+        <w:t>/</w:t>
+      </w:r>
+      <w:r>
+        <w:rPr>
+          <w:b/>
+          <w:color w:val="00B050"/>
+        </w:rPr>
+        <w:t>Update</w:t>
+      </w:r>
+      <w:r>
+        <w:rPr>
+          <w:b/>
+          <w:color w:val="000000"/>
+        </w:rPr>
+        <w:t>/</w:t>
+      </w:r>
+      <w:r>
+        <w:rPr>
+          <w:b/>
+          <w:color w:val="00B050"/>
+        </w:rPr>
+        <w:t>Delete</w:t>
+      </w:r>
+      <w:r>
+        <w:rPr>
+          <w:b/>
+          <w:color w:val="000000"/>
+        </w:rPr>
+        <w:t>/</w:t>
+      </w:r>
+      <w:r>
+        <w:rPr>
+          <w:b/>
+          <w:color w:val="00B050"/>
+        </w:rPr>
+        <w:t xml:space="preserve">Read </w:t>
+      </w:r>
+      <w:r>
+        <w:rPr>
+          <w:b/>
+          <w:color w:val="000000"/>
+        </w:rPr>
+        <w:t>Flights</w:t>
+      </w:r>
+      <w:r>
+        <w:rPr>
+          <w:b/>
+          <w:color w:val="000000"/>
+        </w:rPr>
+        <w:t xml:space="preserve"> (add route creation)</w:t>
       </w:r>
     </w:p>
     <w:p>
@@ -1482,9 +1504,58 @@
       <w:r>
         <w:rPr>
           <w:b/>
+          <w:color w:val="FF0000"/>
+        </w:rPr>
+        <w:t>Add</w:t>
+      </w:r>
+      <w:r>
+        <w:rPr>
+          <w:b/>
           <w:color w:val="000000"/>
         </w:rPr>
-        <w:t>Add/Update/Delete/Read Seats</w:t>
+        <w:t>/</w:t>
+      </w:r>
+      <w:r>
+        <w:rPr>
+          <w:b/>
+          <w:color w:val="FF0000"/>
+        </w:rPr>
+        <w:t>Update</w:t>
+      </w:r>
+      <w:r>
+        <w:rPr>
+          <w:b/>
+          <w:color w:val="000000"/>
+        </w:rPr>
+        <w:t>/</w:t>
+      </w:r>
+      <w:r>
+        <w:rPr>
+          <w:b/>
+          <w:color w:val="FF0000"/>
+        </w:rPr>
+        <w:t>Delete</w:t>
+      </w:r>
+      <w:r>
+        <w:rPr>
+          <w:b/>
+          <w:color w:val="000000"/>
+        </w:rPr>
+        <w:t>/</w:t>
+      </w:r>
+      <w:r>
+        <w:rPr>
+          <w:b/>
+          <w:color w:val="FF0000"/>
+        </w:rPr>
+        <w:t xml:space="preserve">Read </w:t>
+      </w:r>
+      <w:r>
+        <w:rPr>
+          <w:b/>
+          <w:color w:val="000000"/>
+        </w:rPr>
+        <w:t>Seats</w:t>
       </w:r>
     </w:p>
     <w:p>
@@ -1501,9 +1572,58 @@
       <w:r>
         <w:rPr>
           <w:b/>
+          <w:color w:val="00B050"/>
+        </w:rPr>
+        <w:t>Add</w:t>
+      </w:r>
+      <w:r>
+        <w:rPr>
+          <w:b/>
           <w:color w:val="000000"/>
         </w:rPr>
-        <w:t>Add/Update/Delete/Read Tickets and Passengers</w:t>
+        <w:t>/</w:t>
+      </w:r>
+      <w:r>
+        <w:rPr>
+          <w:b/>
+          <w:color w:val="00B050"/>
+        </w:rPr>
+        <w:t>Update</w:t>
+      </w:r>
+      <w:r>
+        <w:rPr>
+          <w:b/>
+          <w:color w:val="000000"/>
+        </w:rPr>
+        <w:t>/</w:t>
+      </w:r>
+      <w:r>
+        <w:rPr>
+          <w:b/>
+          <w:color w:val="00B050"/>
+        </w:rPr>
+        <w:t>Delete</w:t>
+      </w:r>
+      <w:r>
+        <w:rPr>
+          <w:b/>
+          <w:color w:val="000000"/>
+        </w:rPr>
+        <w:t>/</w:t>
+      </w:r>
+      <w:r>
+        <w:rPr>
+          <w:b/>
+          <w:color w:val="00B050"/>
+        </w:rPr>
+        <w:t xml:space="preserve">Read </w:t>
+      </w:r>
+      <w:r>
+        <w:rPr>
+          <w:b/>
+          <w:color w:val="000000"/>
+        </w:rPr>
+        <w:t>Tickets and Passengers</w:t>
       </w:r>
     </w:p>
     <w:p>
@@ -1520,9 +1640,58 @@
       <w:r>
         <w:rPr>
           <w:b/>
+          <w:color w:val="00B050"/>
+        </w:rPr>
+        <w:t>Add</w:t>
+      </w:r>
+      <w:r>
+        <w:rPr>
+          <w:b/>
           <w:color w:val="000000"/>
         </w:rPr>
-        <w:t>Add/Update/Delete/Read Airports</w:t>
+        <w:t>/</w:t>
+      </w:r>
+      <w:r>
+        <w:rPr>
+          <w:b/>
+          <w:color w:val="00B050"/>
+        </w:rPr>
+        <w:t>Update</w:t>
+      </w:r>
+      <w:r>
+        <w:rPr>
+          <w:b/>
+          <w:color w:val="000000"/>
+        </w:rPr>
+        <w:t>/</w:t>
+      </w:r>
+      <w:r>
+        <w:rPr>
+          <w:b/>
+          <w:color w:val="00B050"/>
+        </w:rPr>
+        <w:t>Delete</w:t>
+      </w:r>
+      <w:r>
+        <w:rPr>
+          <w:b/>
+          <w:color w:val="000000"/>
+        </w:rPr>
+        <w:t>/</w:t>
+      </w:r>
+      <w:r>
+        <w:rPr>
+          <w:b/>
+          <w:color w:val="00B050"/>
+        </w:rPr>
+        <w:t xml:space="preserve">Read </w:t>
+      </w:r>
+      <w:r>
+        <w:rPr>
+          <w:b/>
+          <w:color w:val="000000"/>
+        </w:rPr>
+        <w:t>Airports</w:t>
       </w:r>
     </w:p>
     <w:p>
@@ -1539,9 +1708,58 @@
       <w:r>
         <w:rPr>
           <w:b/>
+          <w:color w:val="00B050"/>
+        </w:rPr>
+        <w:t>Add</w:t>
+      </w:r>
+      <w:r>
+        <w:rPr>
+          <w:b/>
           <w:color w:val="000000"/>
         </w:rPr>
-        <w:t>Add/Update/Delete/Read Travelers</w:t>
+        <w:t>/</w:t>
+      </w:r>
+      <w:r>
+        <w:rPr>
+          <w:b/>
+          <w:color w:val="00B050"/>
+        </w:rPr>
+        <w:t>Update</w:t>
+      </w:r>
+      <w:r>
+        <w:rPr>
+          <w:b/>
+          <w:color w:val="000000"/>
+        </w:rPr>
+        <w:t>/</w:t>
+      </w:r>
+      <w:r>
+        <w:rPr>
+          <w:b/>
+          <w:color w:val="00B050"/>
+        </w:rPr>
+        <w:t>Delete</w:t>
+      </w:r>
+      <w:r>
+        <w:rPr>
+          <w:b/>
+          <w:color w:val="000000"/>
+        </w:rPr>
+        <w:t>/</w:t>
+      </w:r>
+      <w:r>
+        <w:rPr>
+          <w:b/>
+          <w:color w:val="00B050"/>
+        </w:rPr>
+        <w:t xml:space="preserve">Read </w:t>
+      </w:r>
+      <w:r>
+        <w:rPr>
+          <w:b/>
+          <w:color w:val="000000"/>
+        </w:rPr>
+        <w:t>Travelers</w:t>
       </w:r>
     </w:p>
     <w:p>
@@ -1558,9 +1776,58 @@
       <w:r>
         <w:rPr>
           <w:b/>
+          <w:color w:val="00B050"/>
+        </w:rPr>
+        <w:t>Add</w:t>
+      </w:r>
+      <w:r>
+        <w:rPr>
+          <w:b/>
           <w:color w:val="000000"/>
         </w:rPr>
-        <w:t>Add/Update/Delete/Read Employees</w:t>
+        <w:t>/</w:t>
+      </w:r>
+      <w:r>
+        <w:rPr>
+          <w:b/>
+          <w:color w:val="00B050"/>
+        </w:rPr>
+        <w:t>Update</w:t>
+      </w:r>
+      <w:r>
+        <w:rPr>
+          <w:b/>
+          <w:color w:val="000000"/>
+        </w:rPr>
+        <w:t>/</w:t>
+      </w:r>
+      <w:r>
+        <w:rPr>
+          <w:b/>
+          <w:color w:val="00B050"/>
+        </w:rPr>
+        <w:t>Delete</w:t>
+      </w:r>
+      <w:r>
+        <w:rPr>
+          <w:b/>
+          <w:color w:val="000000"/>
+        </w:rPr>
+        <w:t>/</w:t>
+      </w:r>
+      <w:r>
+        <w:rPr>
+          <w:b/>
+          <w:color w:val="00B050"/>
+        </w:rPr>
+        <w:t xml:space="preserve">Read </w:t>
+      </w:r>
+      <w:r>
+        <w:rPr>
+          <w:b/>
+          <w:color w:val="000000"/>
+        </w:rPr>
+        <w:t>Employees</w:t>
       </w:r>
     </w:p>
     <w:p>
@@ -1577,9 +1844,16 @@
       <w:r>
         <w:rPr>
           <w:b/>
+          <w:color w:val="00B050"/>
+        </w:rPr>
+        <w:t xml:space="preserve">Over-ride </w:t>
+      </w:r>
+      <w:r>
+        <w:rPr>
+          <w:b/>
           <w:color w:val="000000"/>
         </w:rPr>
-        <w:t>Over-ride Trip Cancellation for a ticket.</w:t>
+        <w:t>Trip Cancellation for a ticket.</w:t>
       </w:r>
     </w:p>
     <w:p>
@@ -1870,13 +2144,7 @@
         <w:rPr>
           <w:b/>
         </w:rPr>
-        <w:t xml:space="preserve">Use </w:t>
-      </w:r>
-      <w:r>
-        <w:rPr>
-          <w:b/>
-        </w:rPr>
-        <w:t>Transactions</w:t>
+        <w:t>Use Transactions</w:t>
       </w:r>
     </w:p>
     <w:p>
@@ -1948,7 +2216,7 @@
 </file>
 
 <file path=word/numbering.xml><?xml version="1.0" encoding="utf-8"?>
-<w:numbering xmlns:wpc="http://schemas.microsoft.com/office/word/2010/wordprocessingCanvas" xmlns:cx="http://schemas.microsoft.com/office/drawing/2014/chartex" xmlns:cx1="http://schemas.microsoft.com/office/drawing/2015/9/8/chartex" xmlns:cx2="http://schemas.microsoft.com/office/drawing/2015/10/21/chartex" xmlns:cx3="http://schemas.microsoft.com/office/drawing/2016/5/9/chartex" xmlns:cx4="http://schemas.microsoft.com/office/drawing/2016/5/10/chartex" xmlns:cx5="http://schemas.microsoft.com/office/drawing/2016/5/11/chartex" xmlns:cx6="http://schemas.microsoft.com/office/drawing/2016/5/12/chartex" xmlns:cx7="http://schemas.microsoft.com/office/drawing/2016/5/13/chartex" xmlns:cx8="http://schemas.microsoft.com/office/drawing/2016/5/14/chartex" xmlns:mc="http://schemas.openxmlformats.org/markup-compatibility/2006" xmlns:aink="http://schemas.microsoft.com/office/drawing/2016/ink" xmlns:am3d="http://schemas.microsoft.com/office/drawing/2017/model3d" xmlns:o="urn:schemas-microsoft-com:office:office" xmlns:r="http://schemas.openxmlformats.org/officeDocument/2006/relationships" xmlns:m="http://schemas.openxmlformats.org/officeDocument/2006/math" xmlns:v="urn:schemas-microsoft-com:vml" xmlns:wp14="http://schemas.microsoft.com/office/word/2010/wordprocessingDrawing" xmlns:wp="http://schemas.openxmlformats.org/drawingml/2006/wordprocessingDrawing" xmlns:w10="urn:schemas-microsoft-com:office:word" xmlns:w="http://schemas.openxmlformats.org/wordprocessingml/2006/main" xmlns:w14="http://schemas.microsoft.com/office/word/2010/wordml" xmlns:w15="http://schemas.microsoft.com/office/word/2012/wordml" xmlns:w16cex="http://schemas.microsoft.com/office/word/2018/wordml/cex" xmlns:w16cid="http://schemas.microsoft.com/office/word/2016/wordml/cid" xmlns:w16="http://schemas.microsoft.com/office/word/2018/wordml" xmlns:w16se="http://schemas.microsoft.com/office/word/2015/wordml/symex" xmlns:wpg="http://schemas.microsoft.com/office/word/2010/wordprocessingGroup" xmlns:wpi="http://schemas.microsoft.com/office/word/2010/wordprocessingInk" xmlns:wne="http://schemas.microsoft.com/office/word/2006/wordml" xmlns:wps="http://schemas.microsoft.com/office/word/2010/wordprocessingShape" mc:Ignorable="w14 w15 w16se w16cid w16 w16cex wp14">
+<w:numbering xmlns:wpc="http://schemas.microsoft.com/office/word/2010/wordprocessingCanvas" xmlns:cx="http://schemas.microsoft.com/office/drawing/2014/chartex" xmlns:cx1="http://schemas.microsoft.com/office/drawing/2015/9/8/chartex" xmlns:cx2="http://schemas.microsoft.com/office/drawing/2015/10/21/chartex" xmlns:cx3="http://schemas.microsoft.com/office/drawing/2016/5/9/chartex" xmlns:cx4="http://schemas.microsoft.com/office/drawing/2016/5/10/chartex" xmlns:cx5="http://schemas.microsoft.com/office/drawing/2016/5/11/chartex" xmlns:cx6="http://schemas.microsoft.com/office/drawing/2016/5/12/chartex" xmlns:cx7="http://schemas.microsoft.com/office/drawing/2016/5/13/chartex" xmlns:cx8="http://schemas.microsoft.com/office/drawing/2016/5/14/chartex" xmlns:mc="http://schemas.openxmlformats.org/markup-compatibility/2006" xmlns:aink="http://schemas.microsoft.com/office/drawing/2016/ink" xmlns:am3d="http://schemas.microsoft.com/office/drawing/2017/model3d" xmlns:o="urn:schemas-microsoft-com:office:office" xmlns:r="http://schemas.openxmlformats.org/officeDocument/2006/relationships" xmlns:m="http://schemas.openxmlformats.org/officeDocument/2006/math" xmlns:v="urn:schemas-microsoft-com:vml" xmlns:wp14="http://schemas.microsoft.com/office/word/2010/wordprocessingDrawing" xmlns:wp="http://schemas.openxmlformats.org/drawingml/2006/wordprocessingDrawing" xmlns:w10="urn:schemas-microsoft-com:office:word" xmlns:w="http://schemas.openxmlformats.org/wordprocessingml/2006/main" xmlns:w14="http://schemas.microsoft.com/office/word/2010/wordml" xmlns:w15="http://schemas.microsoft.com/office/word/2012/wordml" xmlns:w16cex="http://schemas.microsoft.com/office/word/2018/wordml/cex" xmlns:w16cid="http://schemas.microsoft.com/office/word/2016/wordml/cid" xmlns:w16="http://schemas.microsoft.com/office/word/2018/wordml" xmlns:w16sdtdh="http://schemas.microsoft.com/office/word/2020/wordml/sdtdatahash" xmlns:w16se="http://schemas.microsoft.com/office/word/2015/wordml/symex" xmlns:wpg="http://schemas.microsoft.com/office/word/2010/wordprocessingGroup" xmlns:wpi="http://schemas.microsoft.com/office/word/2010/wordprocessingInk" xmlns:wne="http://schemas.microsoft.com/office/word/2006/wordml" xmlns:wps="http://schemas.microsoft.com/office/word/2010/wordprocessingShape" mc:Ignorable="w14 w15 w16se w16cid w16 w16cex w16sdtdh wp14">
   <w:abstractNum w:abstractNumId="0" w15:restartNumberingAfterBreak="0">
     <w:nsid w:val="16B0073F"/>
     <w:multiLevelType w:val="multilevel"/>
@@ -2944,7 +3212,7 @@
 </file>
 
 <file path=word/styles.xml><?xml version="1.0" encoding="utf-8"?>
-<w:styles xmlns:mc="http://schemas.openxmlformats.org/markup-compatibility/2006" xmlns:r="http://schemas.openxmlformats.org/officeDocument/2006/relationships" xmlns:w="http://schemas.openxmlformats.org/wordprocessingml/2006/main" xmlns:w14="http://schemas.microsoft.com/office/word/2010/wordml" xmlns:w15="http://schemas.microsoft.com/office/word/2012/wordml" xmlns:w16cex="http://schemas.microsoft.com/office/word/2018/wordml/cex" xmlns:w16cid="http://schemas.microsoft.com/office/word/2016/wordml/cid" xmlns:w16="http://schemas.microsoft.com/office/word/2018/wordml" xmlns:w16se="http://schemas.microsoft.com/office/word/2015/wordml/symex" mc:Ignorable="w14 w15 w16se w16cid w16 w16cex">
+<w:styles xmlns:mc="http://schemas.openxmlformats.org/markup-compatibility/2006" xmlns:r="http://schemas.openxmlformats.org/officeDocument/2006/relationships" xmlns:w="http://schemas.openxmlformats.org/wordprocessingml/2006/main" xmlns:w14="http://schemas.microsoft.com/office/word/2010/wordml" xmlns:w15="http://schemas.microsoft.com/office/word/2012/wordml" xmlns:w16cex="http://schemas.microsoft.com/office/word/2018/wordml/cex" xmlns:w16cid="http://schemas.microsoft.com/office/word/2016/wordml/cid" xmlns:w16="http://schemas.microsoft.com/office/word/2018/wordml" xmlns:w16sdtdh="http://schemas.microsoft.com/office/word/2020/wordml/sdtdatahash" xmlns:w16se="http://schemas.microsoft.com/office/word/2015/wordml/symex" mc:Ignorable="w14 w15 w16se w16cid w16 w16cex w16sdtdh">
   <w:docDefaults>
     <w:rPrDefault>
       <w:rPr>

</xml_diff>